<commit_message>
update slide of presentation
</commit_message>
<xml_diff>
--- a/document/8.Architecture/Architecture v1.0.docx
+++ b/document/8.Architecture/Architecture v1.0.docx
@@ -2395,8 +2395,6 @@
               </w:rPr>
               <w:t xml:space="preserve">Architectture </w:t>
             </w:r>
-            <w:bookmarkStart w:id="0" w:name="_GoBack"/>
-            <w:bookmarkEnd w:id="0"/>
             <w:r>
               <w:rPr>
                 <w:bCs/>
@@ -6395,7 +6393,7 @@
           <w:szCs w:val="26"/>
         </w:rPr>
       </w:pPr>
-      <w:bookmarkStart w:id="1" w:name="_Toc57899909"/>
+      <w:bookmarkStart w:id="0" w:name="_Toc57899909"/>
       <w:r>
         <w:rPr>
           <w:b/>
@@ -6406,7 +6404,7 @@
         <w:lastRenderedPageBreak/>
         <w:t>Introduction</w:t>
       </w:r>
-      <w:bookmarkEnd w:id="1"/>
+      <w:bookmarkEnd w:id="0"/>
     </w:p>
     <w:p>
       <w:pPr>
@@ -6425,7 +6423,7 @@
           <w:szCs w:val="26"/>
         </w:rPr>
       </w:pPr>
-      <w:bookmarkStart w:id="2" w:name="_Toc7342000"/>
+      <w:bookmarkStart w:id="1" w:name="_Toc7342000"/>
       <w:r>
         <w:rPr>
           <w:b/>
@@ -6435,27 +6433,27 @@
         </w:rPr>
         <w:t xml:space="preserve"> </w:t>
       </w:r>
+      <w:bookmarkEnd w:id="1"/>
+      <w:r>
+        <w:rPr>
+          <w:b/>
+          <w:i/>
+          <w:sz w:val="26"/>
+          <w:szCs w:val="26"/>
+        </w:rPr>
+        <w:tab/>
+      </w:r>
+      <w:bookmarkStart w:id="2" w:name="_Toc57899910"/>
+      <w:r>
+        <w:rPr>
+          <w:b/>
+          <w:i/>
+          <w:sz w:val="26"/>
+          <w:szCs w:val="26"/>
+        </w:rPr>
+        <w:t>Overview Document</w:t>
+      </w:r>
       <w:bookmarkEnd w:id="2"/>
-      <w:r>
-        <w:rPr>
-          <w:b/>
-          <w:i/>
-          <w:sz w:val="26"/>
-          <w:szCs w:val="26"/>
-        </w:rPr>
-        <w:tab/>
-      </w:r>
-      <w:bookmarkStart w:id="3" w:name="_Toc57899910"/>
-      <w:r>
-        <w:rPr>
-          <w:b/>
-          <w:i/>
-          <w:sz w:val="26"/>
-          <w:szCs w:val="26"/>
-        </w:rPr>
-        <w:t>Overview Document</w:t>
-      </w:r>
-      <w:bookmarkEnd w:id="3"/>
     </w:p>
     <w:p>
       <w:pPr>
@@ -6568,7 +6566,7 @@
           <w:szCs w:val="26"/>
         </w:rPr>
       </w:pPr>
-      <w:bookmarkStart w:id="4" w:name="_Toc57899911"/>
+      <w:bookmarkStart w:id="3" w:name="_Toc57899911"/>
       <w:r>
         <w:rPr>
           <w:b/>
@@ -6578,7 +6576,7 @@
         </w:rPr>
         <w:t>Documents References</w:t>
       </w:r>
-      <w:bookmarkEnd w:id="4"/>
+      <w:bookmarkEnd w:id="3"/>
     </w:p>
     <w:p>
       <w:pPr>
@@ -6775,8 +6773,8 @@
           <w:szCs w:val="26"/>
         </w:rPr>
       </w:pPr>
-      <w:bookmarkStart w:id="5" w:name="_Toc5812386"/>
-      <w:bookmarkStart w:id="6" w:name="_Toc7341733"/>
+      <w:bookmarkStart w:id="4" w:name="_Toc5812386"/>
+      <w:bookmarkStart w:id="5" w:name="_Toc7341733"/>
       <w:r>
         <w:rPr>
           <w:color w:val="auto"/>
@@ -6842,8 +6840,8 @@
         </w:rPr>
         <w:t xml:space="preserve">: </w:t>
       </w:r>
+      <w:bookmarkEnd w:id="4"/>
       <w:bookmarkEnd w:id="5"/>
-      <w:bookmarkEnd w:id="6"/>
       <w:r>
         <w:rPr>
           <w:color w:val="auto"/>
@@ -6880,7 +6878,7 @@
           <w:szCs w:val="26"/>
         </w:rPr>
       </w:pPr>
-      <w:bookmarkStart w:id="7" w:name="_Toc57899912"/>
+      <w:bookmarkStart w:id="6" w:name="_Toc57899912"/>
       <w:r>
         <w:rPr>
           <w:b/>
@@ -6890,7 +6888,7 @@
         </w:rPr>
         <w:t>Project Statement</w:t>
       </w:r>
-      <w:bookmarkEnd w:id="7"/>
+      <w:bookmarkEnd w:id="6"/>
     </w:p>
     <w:p>
       <w:pPr>
@@ -6910,7 +6908,7 @@
           <w:szCs w:val="26"/>
         </w:rPr>
       </w:pPr>
-      <w:bookmarkStart w:id="8" w:name="_Toc57899913"/>
+      <w:bookmarkStart w:id="7" w:name="_Toc57899913"/>
       <w:r>
         <w:rPr>
           <w:b/>
@@ -6920,7 +6918,7 @@
         </w:rPr>
         <w:t>Project Overview</w:t>
       </w:r>
-      <w:bookmarkEnd w:id="8"/>
+      <w:bookmarkEnd w:id="7"/>
     </w:p>
     <w:p>
       <w:pPr>
@@ -7286,7 +7284,7 @@
           <w:szCs w:val="26"/>
         </w:rPr>
       </w:pPr>
-      <w:bookmarkStart w:id="9" w:name="_Toc57899914"/>
+      <w:bookmarkStart w:id="8" w:name="_Toc57899914"/>
       <w:r>
         <w:rPr>
           <w:b/>
@@ -7295,7 +7293,7 @@
         </w:rPr>
         <w:t>Business Driver</w:t>
       </w:r>
-      <w:bookmarkEnd w:id="9"/>
+      <w:bookmarkEnd w:id="8"/>
     </w:p>
     <w:p>
       <w:pPr>
@@ -7323,8 +7321,8 @@
         </w:rPr>
         <w:t xml:space="preserve"> </w:t>
       </w:r>
-      <w:bookmarkStart w:id="10" w:name="_Toc7342005"/>
-      <w:bookmarkStart w:id="11" w:name="_Toc57899915"/>
+      <w:bookmarkStart w:id="9" w:name="_Toc7342005"/>
+      <w:bookmarkStart w:id="10" w:name="_Toc57899915"/>
       <w:r>
         <w:rPr>
           <w:b/>
@@ -7334,6 +7332,8 @@
         </w:rPr>
         <w:t>Business Problems</w:t>
       </w:r>
+      <w:bookmarkStart w:id="11" w:name="_GoBack"/>
+      <w:bookmarkEnd w:id="11"/>
       <w:r>
         <w:rPr>
           <w:b/>
@@ -7341,10 +7341,10 @@
           <w:sz w:val="26"/>
           <w:szCs w:val="26"/>
         </w:rPr>
-        <w:t xml:space="preserve"> :</w:t>
-      </w:r>
+        <w:t>:</w:t>
+      </w:r>
+      <w:bookmarkEnd w:id="9"/>
       <w:bookmarkEnd w:id="10"/>
-      <w:bookmarkEnd w:id="11"/>
     </w:p>
     <w:p>
       <w:pPr>
@@ -7721,7 +7721,47 @@
           <w:szCs w:val="26"/>
           <w:lang w:val="fr-FR"/>
         </w:rPr>
-        <w:t>High-Level Requirements</w:t>
+        <w:t>High</w:t>
+      </w:r>
+      <w:r>
+        <w:rPr>
+          <w:b/>
+          <w:i/>
+          <w:sz w:val="26"/>
+          <w:szCs w:val="26"/>
+          <w:lang w:val="fr-FR"/>
+        </w:rPr>
+        <w:t xml:space="preserve"> </w:t>
+      </w:r>
+      <w:r>
+        <w:rPr>
+          <w:b/>
+          <w:i/>
+          <w:sz w:val="26"/>
+          <w:szCs w:val="26"/>
+          <w:lang w:val="fr-FR"/>
+        </w:rPr>
+        <w:t>-</w:t>
+      </w:r>
+      <w:r>
+        <w:rPr>
+          <w:b/>
+          <w:i/>
+          <w:sz w:val="26"/>
+          <w:szCs w:val="26"/>
+          <w:lang w:val="fr-FR"/>
+        </w:rPr>
+        <w:t xml:space="preserve"> L</w:t>
+      </w:r>
+      <w:r>
+        <w:rPr>
+          <w:b/>
+          <w:i/>
+          <w:sz w:val="26"/>
+          <w:szCs w:val="26"/>
+          <w:lang w:val="fr-FR"/>
+        </w:rPr>
+        <w:t>evel Requirements</w:t>
       </w:r>
       <w:r>
         <w:rPr>
@@ -8063,7 +8103,7 @@
           <w:sz w:val="26"/>
           <w:szCs w:val="26"/>
         </w:rPr>
-        <w:t>  </w:t>
+        <w:t> </w:t>
       </w:r>
       <w:r>
         <w:rPr>
@@ -8624,7 +8664,7 @@
           <w:sz w:val="26"/>
           <w:szCs w:val="26"/>
         </w:rPr>
-        <w:t>• The system operates 24/7 smoothly and stably.</w:t>
+        <w:t>The system operates 24/7 smoothly and stably.</w:t>
       </w:r>
     </w:p>
     <w:p>
@@ -8758,30 +8798,6 @@
         </w:rPr>
         <w:lastRenderedPageBreak/>
         <w:t>The system will respond in 3-5 seconds.</w:t>
-      </w:r>
-    </w:p>
-    <w:p>
-      <w:pPr>
-        <w:pStyle w:val="ListParagraph"/>
-        <w:numPr>
-          <w:ilvl w:val="0"/>
-          <w:numId w:val="20"/>
-        </w:numPr>
-        <w:suppressAutoHyphens/>
-        <w:spacing w:before="120" w:after="200" w:line="276" w:lineRule="auto"/>
-        <w:rPr>
-          <w:sz w:val="26"/>
-          <w:szCs w:val="26"/>
-          <w:lang w:val="fr-FR"/>
-        </w:rPr>
-      </w:pPr>
-      <w:r>
-        <w:rPr>
-          <w:sz w:val="26"/>
-          <w:szCs w:val="26"/>
-          <w:lang w:val="fr-FR"/>
-        </w:rPr>
-        <w:t>Skin delay is 10 seconds.</w:t>
       </w:r>
     </w:p>
     <w:p>
@@ -9062,7 +9078,7 @@
           <w:sz w:val="26"/>
           <w:szCs w:val="26"/>
         </w:rPr>
-        <w:t>Enviroment</w:t>
+        <w:t>Environment</w:t>
       </w:r>
       <w:r>
         <w:rPr>
@@ -9103,7 +9119,14 @@
           <w:sz w:val="26"/>
           <w:szCs w:val="26"/>
         </w:rPr>
-        <w:t>: Google Chrome, CocCoc</w:t>
+        <w:t xml:space="preserve">: Google Chrome, </w:t>
+      </w:r>
+      <w:r>
+        <w:rPr>
+          <w:sz w:val="26"/>
+          <w:szCs w:val="26"/>
+        </w:rPr>
+        <w:t>Opera</w:t>
       </w:r>
       <w:r>
         <w:rPr>
@@ -9355,7 +9378,16 @@
           <w:sz w:val="26"/>
           <w:szCs w:val="26"/>
         </w:rPr>
-        <w:t>Component and Connection view cho Web (C&amp;C view for web)</w:t>
+        <w:t xml:space="preserve">Component and Connection of </w:t>
+      </w:r>
+      <w:r>
+        <w:rPr>
+          <w:b/>
+          <w:i/>
+          <w:sz w:val="26"/>
+          <w:szCs w:val="26"/>
+        </w:rPr>
+        <w:t>Web (C&amp;C view for web)</w:t>
       </w:r>
       <w:bookmarkEnd w:id="40"/>
       <w:bookmarkEnd w:id="41"/>
@@ -9396,7 +9428,7 @@
           <w:lang w:eastAsia="en-US"/>
         </w:rPr>
         <w:drawing>
-          <wp:inline distT="0" distB="0" distL="0" distR="0" wp14:anchorId="29432432" wp14:editId="0FD0632A">
+          <wp:inline distT="0" distB="0" distL="0" distR="0" wp14:anchorId="6E863944" wp14:editId="2E4FE24F">
             <wp:extent cx="5753100" cy="7048500"/>
             <wp:effectExtent l="0" t="0" r="0" b="0"/>
             <wp:docPr id="5" name="Hình ảnh 5"/>
@@ -9442,7 +9474,7 @@
       <w:pPr>
         <w:pStyle w:val="Caption"/>
         <w:spacing w:line="276" w:lineRule="auto"/>
-        <w:ind w:left="2880" w:firstLine="720"/>
+        <w:jc w:val="center"/>
         <w:rPr>
           <w:color w:val="auto"/>
           <w:sz w:val="26"/>
@@ -9566,7 +9598,21 @@
           <w:sz w:val="26"/>
           <w:szCs w:val="26"/>
         </w:rPr>
-        <w:t xml:space="preserve">The web application runs on some browsers such as Google Chrome, CocCoc, Microsoft Edge. </w:t>
+        <w:t xml:space="preserve">The web application runs on some browsers such as Google Chrome, </w:t>
+      </w:r>
+      <w:r>
+        <w:rPr>
+          <w:sz w:val="26"/>
+          <w:szCs w:val="26"/>
+        </w:rPr>
+        <w:t>Opera</w:t>
+      </w:r>
+      <w:r>
+        <w:rPr>
+          <w:sz w:val="26"/>
+          <w:szCs w:val="26"/>
+        </w:rPr>
+        <w:t xml:space="preserve">, Microsoft Edge. </w:t>
       </w:r>
     </w:p>
     <w:p>
@@ -9765,10 +9811,10 @@
             <v:path o:extrusionok="f" gradientshapeok="t" o:connecttype="rect"/>
             <o:lock v:ext="edit" aspectratio="t"/>
           </v:shapetype>
-          <v:shape id="_x0000_i1025" type="#_x0000_t75" style="width:487.8pt;height:220.2pt" o:ole="">
+          <v:shape id="_x0000_i1025" type="#_x0000_t75" style="width:487.7pt;height:220.1pt" o:ole="">
             <v:imagedata r:id="rId16" o:title=""/>
           </v:shape>
-          <o:OLEObject Type="Embed" ProgID="Visio.Drawing.15" ShapeID="_x0000_i1025" DrawAspect="Content" ObjectID="_1668760636" r:id="rId17"/>
+          <o:OLEObject Type="Embed" ProgID="Visio.Drawing.15" ShapeID="_x0000_i1025" DrawAspect="Content" ObjectID="_1669277931" r:id="rId17"/>
         </w:object>
       </w:r>
     </w:p>
@@ -9941,7 +9987,7 @@
             </mc:Choice>
             <mc:Fallback>
               <w:pict>
-                <v:line w14:anchorId="00BBD5B0" id="Straight Connector 4" o:spid="_x0000_s1026" style="position:absolute;z-index:251659264;visibility:visible;mso-wrap-style:square;mso-width-percent:0;mso-height-percent:0;mso-wrap-distance-left:9pt;mso-wrap-distance-top:0;mso-wrap-distance-right:9pt;mso-wrap-distance-bottom:0;mso-position-horizontal:absolute;mso-position-horizontal-relative:text;mso-position-vertical:absolute;mso-position-vertical-relative:text;mso-width-percent:0;mso-height-percent:0;mso-width-relative:margin;mso-height-relative:margin" from=".15pt,-6.2pt" to="452.55pt,-6.2pt" o:gfxdata="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" strokecolor="black [3040]"/>
+                <v:line w14:anchorId="0481BB44" id="Straight Connector 4" o:spid="_x0000_s1026" style="position:absolute;z-index:251659264;visibility:visible;mso-wrap-style:square;mso-width-percent:0;mso-height-percent:0;mso-wrap-distance-left:9pt;mso-wrap-distance-top:0;mso-wrap-distance-right:9pt;mso-wrap-distance-bottom:0;mso-position-horizontal:absolute;mso-position-horizontal-relative:text;mso-position-vertical:absolute;mso-position-vertical-relative:text;mso-width-percent:0;mso-height-percent:0;mso-width-relative:margin;mso-height-relative:margin" from=".15pt,-6.2pt" to="452.55pt,-6.2pt" o:gfxdata="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" strokecolor="black [3040]"/>
               </w:pict>
             </mc:Fallback>
           </mc:AlternateContent>
@@ -9959,7 +10005,7 @@
           <w:rPr>
             <w:noProof/>
           </w:rPr>
-          <w:t>2</w:t>
+          <w:t>10</w:t>
         </w:r>
         <w:r>
           <w:rPr>
@@ -13702,7 +13748,7 @@
 </file>
 
 <file path=customXml/itemProps1.xml><?xml version="1.0" encoding="utf-8"?>
-<ds:datastoreItem xmlns:ds="http://schemas.openxmlformats.org/officeDocument/2006/customXml" ds:itemID="{0002BEBF-DE71-45F7-B448-9A16D8D73F49}">
+<ds:datastoreItem xmlns:ds="http://schemas.openxmlformats.org/officeDocument/2006/customXml" ds:itemID="{4BB25BC1-20AF-46EE-B857-80690900D45F}">
   <ds:schemaRefs>
     <ds:schemaRef ds:uri="http://schemas.openxmlformats.org/officeDocument/2006/bibliography"/>
   </ds:schemaRefs>

</xml_diff>